<commit_message>
Umstrukturierung Ordner & Anpassung Präsentation
</commit_message>
<xml_diff>
--- a/Doku/Verwendung von MVC.docx
+++ b/Doku/Verwendung von MVC.docx
@@ -1,6 +1,6 @@
 
 <file path=word/document.xml><?xml version="1.0" encoding="utf-8"?>
-<w:document xmlns:wpc="http://schemas.microsoft.com/office/word/2010/wordprocessingCanvas" xmlns:cx="http://schemas.microsoft.com/office/drawing/2014/chartex" xmlns:mc="http://schemas.openxmlformats.org/markup-compatibility/2006" xmlns:o="urn:schemas-microsoft-com:office:office" xmlns:r="http://schemas.openxmlformats.org/officeDocument/2006/relationships" xmlns:m="http://schemas.openxmlformats.org/officeDocument/2006/math" xmlns:v="urn:schemas-microsoft-com:vml" xmlns:wp14="http://schemas.microsoft.com/office/word/2010/wordprocessingDrawing" xmlns:wp="http://schemas.openxmlformats.org/drawingml/2006/wordprocessingDrawing" xmlns:w10="urn:schemas-microsoft-com:office:word" xmlns:w="http://schemas.openxmlformats.org/wordprocessingml/2006/main" xmlns:w14="http://schemas.microsoft.com/office/word/2010/wordml" xmlns:w15="http://schemas.microsoft.com/office/word/2012/wordml" xmlns:w16se="http://schemas.microsoft.com/office/word/2015/wordml/symex" xmlns:wpg="http://schemas.microsoft.com/office/word/2010/wordprocessingGroup" xmlns:wpi="http://schemas.microsoft.com/office/word/2010/wordprocessingInk" xmlns:wne="http://schemas.microsoft.com/office/word/2006/wordml" xmlns:wps="http://schemas.microsoft.com/office/word/2010/wordprocessingShape" mc:Ignorable="w14 w15 w16se wp14">
+<w:document xmlns:wpc="http://schemas.microsoft.com/office/word/2010/wordprocessingCanvas" xmlns:cx="http://schemas.microsoft.com/office/drawing/2014/chartex" xmlns:cx1="http://schemas.microsoft.com/office/drawing/2015/9/8/chartex" xmlns:cx2="http://schemas.microsoft.com/office/drawing/2015/10/21/chartex" xmlns:cx3="http://schemas.microsoft.com/office/drawing/2016/5/9/chartex" xmlns:cx4="http://schemas.microsoft.com/office/drawing/2016/5/10/chartex" xmlns:cx5="http://schemas.microsoft.com/office/drawing/2016/5/11/chartex" xmlns:mc="http://schemas.openxmlformats.org/markup-compatibility/2006" xmlns:o="urn:schemas-microsoft-com:office:office" xmlns:r="http://schemas.openxmlformats.org/officeDocument/2006/relationships" xmlns:m="http://schemas.openxmlformats.org/officeDocument/2006/math" xmlns:v="urn:schemas-microsoft-com:vml" xmlns:wp14="http://schemas.microsoft.com/office/word/2010/wordprocessingDrawing" xmlns:wp="http://schemas.openxmlformats.org/drawingml/2006/wordprocessingDrawing" xmlns:w10="urn:schemas-microsoft-com:office:word" xmlns:w="http://schemas.openxmlformats.org/wordprocessingml/2006/main" xmlns:w14="http://schemas.microsoft.com/office/word/2010/wordml" xmlns:w15="http://schemas.microsoft.com/office/word/2012/wordml" xmlns:w16se="http://schemas.microsoft.com/office/word/2015/wordml/symex" xmlns:wpg="http://schemas.microsoft.com/office/word/2010/wordprocessingGroup" xmlns:wpi="http://schemas.microsoft.com/office/word/2010/wordprocessingInk" xmlns:wne="http://schemas.microsoft.com/office/word/2006/wordml" xmlns:wps="http://schemas.microsoft.com/office/word/2010/wordprocessingShape" mc:Ignorable="w14 w15 w16se wp14">
   <w:body>
     <w:p>
       <w:pPr>
@@ -32,13 +32,17 @@
         <w:t xml:space="preserve"> Anwend</w:t>
       </w:r>
       <w:r>
-        <w:t>ung entspricht dem MVC Prinzip, welches ein Architekturprinzip aus Model, View und Controller</w:t>
+        <w:t xml:space="preserve">ung entspricht dem MVC Prinzip, ein Architekturprinzip </w:t>
+      </w:r>
+      <w:r>
+        <w:t xml:space="preserve">bestehend </w:t>
+      </w:r>
+      <w:r>
+        <w:t>aus Model, View und Controller</w:t>
       </w:r>
       <w:r>
         <w:t xml:space="preserve">. </w:t>
       </w:r>
-      <w:bookmarkStart w:id="0" w:name="_GoBack"/>
-      <w:bookmarkEnd w:id="0"/>
     </w:p>
     <w:p>
       <w:pPr>
@@ -77,7 +81,13 @@
         <w:t xml:space="preserve">Eine View kann </w:t>
       </w:r>
       <w:r>
-        <w:t>bei Daten-Änderungen in den zugehörigen Modellen der Anwendung die View-Repräsentation dieser Daten automatisch anpassen</w:t>
+        <w:t xml:space="preserve">bei Daten-Änderungen in den zugehörigen </w:t>
+      </w:r>
+      <w:r>
+        <w:t xml:space="preserve">Models </w:t>
+      </w:r>
+      <w:r>
+        <w:t>der Anwendung die View-Repräsentation dieser Daten automatisch anpassen</w:t>
       </w:r>
       <w:r>
         <w:t xml:space="preserve">, </w:t>
@@ -145,7 +155,7 @@
         <w:t xml:space="preserve"> </w:t>
       </w:r>
       <w:r>
-        <w:t xml:space="preserve">Der Controller hingegen ist verantwortlich für die Steuerung der Anwendung durch den Benutzer. Er überwacht alle Eingaben, wertet die Eingabedaten aus und leitet sie weiter. Änderungen der Modelldaten werden also vom Controller eingeleitet. Der Controller und die View bilden zusammen die Benutzungsoberfläche. </w:t>
+        <w:t xml:space="preserve">Der Controller ist verantwortlich für die Steuerung der Anwendung durch den Benutzer. Er überwacht alle Eingaben, wertet die Eingabedaten aus und leitet sie weiter. Änderungen der Modelldaten werden also vom Controller eingeleitet. Der Controller und die View bilden zusammen die Benutzungsoberfläche. </w:t>
       </w:r>
     </w:p>
     <w:p>
@@ -221,14 +231,27 @@
       <w:r>
         <w:t xml:space="preserve">Abbildung </w:t>
       </w:r>
-      <w:fldSimple w:instr=" SEQ Abbildung \* ARABIC ">
-        <w:r>
-          <w:rPr>
-            <w:noProof/>
-          </w:rPr>
-          <w:t>1</w:t>
-        </w:r>
-      </w:fldSimple>
+      <w:r>
+        <w:fldChar w:fldCharType="begin"/>
+      </w:r>
+      <w:r>
+        <w:instrText xml:space="preserve"> SEQ Abbildung \* ARABIC </w:instrText>
+      </w:r>
+      <w:r>
+        <w:fldChar w:fldCharType="separate"/>
+      </w:r>
+      <w:r>
+        <w:rPr>
+          <w:noProof/>
+        </w:rPr>
+        <w:t>1</w:t>
+      </w:r>
+      <w:r>
+        <w:rPr>
+          <w:noProof/>
+        </w:rPr>
+        <w:fldChar w:fldCharType="end"/>
+      </w:r>
       <w:r>
         <w:t xml:space="preserve"> MVC-Architektur</w:t>
       </w:r>
@@ -253,18 +276,13 @@
         </w:rPr>
       </w:pPr>
       <w:r>
-        <w:t xml:space="preserve">Die </w:t>
-      </w:r>
-      <w:proofErr w:type="spellStart"/>
-      <w:r>
-        <w:t>Controller</w:t>
-      </w:r>
-      <w:r>
-        <w:t>Dateien</w:t>
-      </w:r>
-      <w:proofErr w:type="spellEnd"/>
-      <w:r>
-        <w:t xml:space="preserve"> </w:t>
+        <w:t>Die Controller</w:t>
+      </w:r>
+      <w:r>
+        <w:t>-</w:t>
+      </w:r>
+      <w:r>
+        <w:t xml:space="preserve">Dateien </w:t>
       </w:r>
       <w:r>
         <w:t xml:space="preserve">unserer Anwendungen </w:t>
@@ -336,12 +354,6 @@
           </w14:textFill>
         </w:rPr>
         <w:t xml:space="preserve"> </w:t>
-      </w:r>
-      <w:r>
-        <w:t>Das</w:t>
-      </w:r>
-      <w:r>
-        <w:t xml:space="preserve"> Model die Datenbank. </w:t>
       </w:r>
       <w:r>
         <w:t>Preise und Produkte werden wie die anderen D</w:t>
@@ -434,14 +446,27 @@
       <w:r>
         <w:t xml:space="preserve">Abbildung </w:t>
       </w:r>
-      <w:fldSimple w:instr=" SEQ Abbildung \* ARABIC ">
-        <w:r>
-          <w:rPr>
-            <w:noProof/>
-          </w:rPr>
-          <w:t>2</w:t>
-        </w:r>
-      </w:fldSimple>
+      <w:r>
+        <w:fldChar w:fldCharType="begin"/>
+      </w:r>
+      <w:r>
+        <w:instrText xml:space="preserve"> SEQ Abbildung \* ARABIC </w:instrText>
+      </w:r>
+      <w:r>
+        <w:fldChar w:fldCharType="separate"/>
+      </w:r>
+      <w:r>
+        <w:rPr>
+          <w:noProof/>
+        </w:rPr>
+        <w:t>2</w:t>
+      </w:r>
+      <w:r>
+        <w:rPr>
+          <w:noProof/>
+        </w:rPr>
+        <w:fldChar w:fldCharType="end"/>
+      </w:r>
       <w:r>
         <w:t xml:space="preserve"> - </w:t>
       </w:r>
@@ -529,6 +554,8 @@
       <w:r>
         <w:t>ist.</w:t>
       </w:r>
+      <w:bookmarkStart w:id="0" w:name="_GoBack"/>
+      <w:bookmarkEnd w:id="0"/>
     </w:p>
     <w:p>
       <w:pPr>
@@ -572,7 +599,7 @@
       </w:pPr>
     </w:pPrDefault>
   </w:docDefaults>
-  <w:latentStyles w:defLockedState="0" w:defUIPriority="99" w:defSemiHidden="0" w:defUnhideWhenUsed="0" w:defQFormat="0" w:count="371">
+  <w:latentStyles w:defLockedState="0" w:defUIPriority="99" w:defSemiHidden="0" w:defUnhideWhenUsed="0" w:defQFormat="0" w:count="374">
     <w:lsdException w:name="Normal" w:uiPriority="0" w:qFormat="1"/>
     <w:lsdException w:name="heading 1" w:uiPriority="9" w:qFormat="1"/>
     <w:lsdException w:name="heading 2" w:semiHidden="1" w:uiPriority="9" w:unhideWhenUsed="1" w:qFormat="1"/>
@@ -678,7 +705,6 @@
     <w:lsdException w:name="HTML Sample" w:semiHidden="1" w:unhideWhenUsed="1"/>
     <w:lsdException w:name="HTML Typewriter" w:semiHidden="1" w:unhideWhenUsed="1"/>
     <w:lsdException w:name="HTML Variable" w:semiHidden="1" w:unhideWhenUsed="1"/>
-    <w:lsdException w:name="Normal Table" w:semiHidden="1" w:unhideWhenUsed="1"/>
     <w:lsdException w:name="annotation subject" w:semiHidden="1" w:unhideWhenUsed="1"/>
     <w:lsdException w:name="No List" w:semiHidden="1" w:unhideWhenUsed="1"/>
     <w:lsdException w:name="Outline List 1" w:semiHidden="1" w:unhideWhenUsed="1"/>
@@ -723,7 +749,6 @@
     <w:lsdException w:name="Table Professional" w:semiHidden="1" w:unhideWhenUsed="1"/>
     <w:lsdException w:name="Table Subtle 1" w:semiHidden="1" w:unhideWhenUsed="1"/>
     <w:lsdException w:name="Table Subtle 2" w:semiHidden="1" w:unhideWhenUsed="1"/>
-    <w:lsdException w:name="Table Web 1" w:semiHidden="1" w:unhideWhenUsed="1"/>
     <w:lsdException w:name="Table Web 2" w:semiHidden="1" w:unhideWhenUsed="1"/>
     <w:lsdException w:name="Table Web 3" w:semiHidden="1" w:unhideWhenUsed="1"/>
     <w:lsdException w:name="Balloon Text" w:semiHidden="1" w:unhideWhenUsed="1"/>
@@ -944,6 +969,9 @@
     <w:lsdException w:name="List Table 5 Dark Accent 6" w:uiPriority="50"/>
     <w:lsdException w:name="List Table 6 Colorful Accent 6" w:uiPriority="51"/>
     <w:lsdException w:name="List Table 7 Colorful Accent 6" w:uiPriority="52"/>
+    <w:lsdException w:name="Mention" w:semiHidden="1" w:unhideWhenUsed="1"/>
+    <w:lsdException w:name="Smart Hyperlink" w:semiHidden="1" w:unhideWhenUsed="1"/>
+    <w:lsdException w:name="Hashtag" w:semiHidden="1" w:unhideWhenUsed="1"/>
   </w:latentStyles>
   <w:style w:type="paragraph" w:default="1" w:styleId="Standard">
     <w:name w:val="Normal"/>

</xml_diff>